<commit_message>
architecture api + route login
</commit_message>
<xml_diff>
--- a/doc/documentation API.docx
+++ b/doc/documentation API.docx
@@ -113,19 +113,8 @@
                         <w:sz w:val="88"/>
                         <w:szCs w:val="88"/>
                       </w:rPr>
-                      <w:t>de l’API open-</w:t>
+                      <w:t>de l’API open-mind</w:t>
                     </w:r>
-                    <w:proofErr w:type="spellStart"/>
-                    <w:r>
-                      <w:rPr>
-                        <w:rFonts w:asciiTheme="majorHAnsi" w:eastAsiaTheme="majorEastAsia" w:hAnsiTheme="majorHAnsi" w:cstheme="majorBidi"/>
-                        <w:color w:val="4472C4" w:themeColor="accent1"/>
-                        <w:sz w:val="88"/>
-                        <w:szCs w:val="88"/>
-                      </w:rPr>
-                      <w:t>mind</w:t>
-                    </w:r>
-                    <w:proofErr w:type="spellEnd"/>
                   </w:p>
                 </w:sdtContent>
               </w:sdt>
@@ -1696,37 +1685,19 @@
     </w:p>
     <w:p/>
     <w:p>
-      <w:proofErr w:type="gramStart"/>
-      <w:r>
-        <w:t>L’ API</w:t>
-      </w:r>
-      <w:proofErr w:type="gramEnd"/>
-      <w:r>
-        <w:t xml:space="preserve"> a été développée pour le site web open-</w:t>
-      </w:r>
-      <w:proofErr w:type="spellStart"/>
-      <w:r>
-        <w:t>mind</w:t>
-      </w:r>
-      <w:proofErr w:type="spellEnd"/>
+      <w:r>
+        <w:t xml:space="preserve">L’ API a été développée pour le site web open-mind. </w:t>
+      </w:r>
+      <w:r>
+        <w:t>Cette API est une API JSON (appels et réponses)</w:t>
+      </w:r>
+      <w:r>
+        <w:t xml:space="preserve"> développée avec NodeJS</w:t>
+      </w:r>
       <w:r>
         <w:t xml:space="preserve">. </w:t>
       </w:r>
       <w:r>
-        <w:t>Cette API est une API JSON (appels et réponses)</w:t>
-      </w:r>
-      <w:r>
-        <w:t xml:space="preserve"> développée avec </w:t>
-      </w:r>
-      <w:proofErr w:type="spellStart"/>
-      <w:r>
-        <w:t>NodeJS</w:t>
-      </w:r>
-      <w:proofErr w:type="spellEnd"/>
-      <w:r>
-        <w:t xml:space="preserve">. </w:t>
-      </w:r>
-      <w:r>
         <w:t xml:space="preserve">Elle permet de gérer </w:t>
       </w:r>
       <w:r>
@@ -1746,15 +1717,7 @@
     </w:p>
     <w:p>
       <w:r>
-        <w:t xml:space="preserve">Site web utilisé pour apprendre à se servir de </w:t>
-      </w:r>
-      <w:proofErr w:type="spellStart"/>
-      <w:r>
-        <w:t>NodeJS</w:t>
-      </w:r>
-      <w:proofErr w:type="spellEnd"/>
-      <w:r>
-        <w:t xml:space="preserve"> : </w:t>
+        <w:t xml:space="preserve">Site web utilisé pour apprendre à se servir de NodeJS : </w:t>
       </w:r>
       <w:hyperlink r:id="rId7" w:anchor="3" w:history="1">
         <w:r>
@@ -1844,7 +1807,6 @@
         <w:t>/api/doc</w:t>
       </w:r>
     </w:p>
-    <w:p/>
     <w:p>
       <w:pPr>
         <w:pStyle w:val="Titre2"/>
@@ -1853,366 +1815,16 @@
           <w:numId w:val="4"/>
         </w:numPr>
       </w:pPr>
-      <w:bookmarkStart w:id="4" w:name="_Toc171099445"/>
-      <w:r>
-        <w:t xml:space="preserve">Récupération d’un </w:t>
-      </w:r>
-      <w:proofErr w:type="spellStart"/>
-      <w:r>
-        <w:t>token</w:t>
-      </w:r>
-      <w:proofErr w:type="spellEnd"/>
-      <w:r>
-        <w:t xml:space="preserve"> de connexion</w:t>
-      </w:r>
-      <w:bookmarkEnd w:id="4"/>
-      <w:r>
-        <w:t xml:space="preserve"> </w:t>
-      </w:r>
-    </w:p>
-    <w:p>
-      <w:r>
-        <w:rPr>
-          <w:b/>
-          <w:bCs/>
-          <w:color w:val="ED7D31" w:themeColor="accent2"/>
-        </w:rPr>
-        <w:t>POST</w:t>
-      </w:r>
-      <w:r>
-        <w:rPr>
-          <w:color w:val="ED7D31" w:themeColor="accent2"/>
-        </w:rPr>
-        <w:t xml:space="preserve"> </w:t>
-      </w:r>
-      <w:r>
-        <w:t>/api/login</w:t>
-      </w:r>
-    </w:p>
-    <w:p>
-      <w:pPr>
-        <w:rPr>
-          <w:u w:val="single"/>
-        </w:rPr>
-      </w:pPr>
-      <w:r>
-        <w:rPr>
-          <w:u w:val="single"/>
-        </w:rPr>
-        <w:t xml:space="preserve">Paramètres : </w:t>
-      </w:r>
-    </w:p>
-    <w:p>
-      <w:r>
-        <w:t>{</w:t>
-      </w:r>
-    </w:p>
-    <w:p>
-      <w:r>
-        <w:t xml:space="preserve">    </w:t>
-      </w:r>
-      <w:r>
-        <w:t>"email</w:t>
-      </w:r>
-      <w:proofErr w:type="gramStart"/>
-      <w:r>
-        <w:t>":</w:t>
-      </w:r>
-      <w:proofErr w:type="gramEnd"/>
-      <w:r>
-        <w:t>" test@test.fr ",</w:t>
-      </w:r>
-    </w:p>
-    <w:p>
-      <w:r>
-        <w:t xml:space="preserve">    </w:t>
-      </w:r>
-      <w:r>
-        <w:t>"</w:t>
-      </w:r>
-      <w:proofErr w:type="spellStart"/>
-      <w:r>
-        <w:t>password</w:t>
-      </w:r>
-      <w:proofErr w:type="spellEnd"/>
-      <w:proofErr w:type="gramStart"/>
-      <w:r>
-        <w:t>":</w:t>
-      </w:r>
-      <w:proofErr w:type="gramEnd"/>
-      <w:r>
-        <w:t>"test"</w:t>
-      </w:r>
-    </w:p>
-    <w:p>
-      <w:r>
-        <w:t>}</w:t>
-      </w:r>
-    </w:p>
-    <w:p>
-      <w:pPr>
-        <w:rPr>
-          <w:u w:val="single"/>
-        </w:rPr>
-      </w:pPr>
-      <w:r>
-        <w:rPr>
-          <w:u w:val="single"/>
-        </w:rPr>
-        <w:t xml:space="preserve">Réponses : </w:t>
-      </w:r>
-    </w:p>
-    <w:p>
-      <w:pPr>
-        <w:rPr>
-          <w:b/>
-          <w:bCs/>
-        </w:rPr>
-      </w:pPr>
-      <w:r>
-        <w:rPr>
-          <w:b/>
-          <w:bCs/>
-        </w:rPr>
-        <w:t xml:space="preserve">200 OK </w:t>
-      </w:r>
-      <w:r>
-        <w:rPr>
-          <w:b/>
-          <w:bCs/>
-        </w:rPr>
-        <w:t>:</w:t>
-      </w:r>
-      <w:r>
-        <w:rPr>
-          <w:b/>
-          <w:bCs/>
-        </w:rPr>
-        <w:t xml:space="preserve"> Connexion réussie </w:t>
-      </w:r>
-    </w:p>
-    <w:p>
-      <w:r>
-        <w:t>{</w:t>
-      </w:r>
-    </w:p>
-    <w:p>
-      <w:r>
-        <w:t>    "connection</w:t>
-      </w:r>
-      <w:proofErr w:type="gramStart"/>
-      <w:r>
-        <w:t>":</w:t>
-      </w:r>
-      <w:proofErr w:type="gramEnd"/>
-      <w:r>
-        <w:t>0,</w:t>
-      </w:r>
-    </w:p>
-    <w:p>
-      <w:r>
-        <w:lastRenderedPageBreak/>
-        <w:t>    "token</w:t>
-      </w:r>
-      <w:proofErr w:type="gramStart"/>
-      <w:r>
-        <w:t>":</w:t>
-      </w:r>
-      <w:proofErr w:type="gramEnd"/>
-      <w:r>
-        <w:t>"0sqlf56sf6789...",</w:t>
-      </w:r>
-    </w:p>
-    <w:p>
-      <w:r>
-        <w:t>    "</w:t>
-      </w:r>
-      <w:proofErr w:type="spellStart"/>
-      <w:r>
-        <w:t>message</w:t>
-      </w:r>
-      <w:proofErr w:type="gramStart"/>
-      <w:r>
-        <w:t>":</w:t>
-      </w:r>
-      <w:proofErr w:type="gramEnd"/>
-      <w:r>
-        <w:t>"Connexion</w:t>
-      </w:r>
-      <w:proofErr w:type="spellEnd"/>
-      <w:r>
-        <w:t xml:space="preserve"> réussie"</w:t>
-      </w:r>
-    </w:p>
-    <w:p>
-      <w:r>
-        <w:t>}</w:t>
-      </w:r>
-    </w:p>
-    <w:p>
-      <w:pPr>
-        <w:rPr>
-          <w:b/>
-          <w:bCs/>
-        </w:rPr>
-      </w:pPr>
-      <w:r>
-        <w:rPr>
-          <w:b/>
-          <w:bCs/>
-        </w:rPr>
-        <w:t xml:space="preserve">403 </w:t>
-      </w:r>
-      <w:proofErr w:type="spellStart"/>
-      <w:r>
-        <w:rPr>
-          <w:b/>
-          <w:bCs/>
-        </w:rPr>
-        <w:t>Unauthorized</w:t>
-      </w:r>
-      <w:proofErr w:type="spellEnd"/>
-      <w:r>
-        <w:rPr>
-          <w:b/>
-          <w:bCs/>
-        </w:rPr>
-        <w:t xml:space="preserve"> :</w:t>
-      </w:r>
-      <w:r>
-        <w:rPr>
-          <w:b/>
-          <w:bCs/>
-        </w:rPr>
-        <w:t xml:space="preserve"> login ou mot de passe incorrect (pas dans la base de données)</w:t>
-      </w:r>
-    </w:p>
-    <w:p>
-      <w:r>
-        <w:t>{</w:t>
-      </w:r>
-    </w:p>
-    <w:p>
-      <w:r>
-        <w:t>    "connection</w:t>
-      </w:r>
-      <w:proofErr w:type="gramStart"/>
-      <w:r>
-        <w:t>":</w:t>
-      </w:r>
-      <w:proofErr w:type="gramEnd"/>
-      <w:r>
-        <w:t>0,</w:t>
-      </w:r>
-    </w:p>
-    <w:p>
-      <w:r>
-        <w:t>    "</w:t>
-      </w:r>
-      <w:proofErr w:type="spellStart"/>
-      <w:r>
-        <w:t>error</w:t>
-      </w:r>
-      <w:proofErr w:type="spellEnd"/>
-      <w:proofErr w:type="gramStart"/>
-      <w:r>
-        <w:t>":</w:t>
-      </w:r>
-      <w:proofErr w:type="gramEnd"/>
-      <w:r>
-        <w:t>"Connexion échouée : identifiant ou mot de passe incorrect"</w:t>
-      </w:r>
-    </w:p>
-    <w:p>
-      <w:r>
-        <w:t>}</w:t>
-      </w:r>
-    </w:p>
-    <w:p>
-      <w:pPr>
-        <w:rPr>
-          <w:b/>
-          <w:bCs/>
-        </w:rPr>
-      </w:pPr>
-      <w:r>
-        <w:rPr>
-          <w:b/>
-          <w:bCs/>
-        </w:rPr>
-        <w:t xml:space="preserve">404 Page not </w:t>
-      </w:r>
-      <w:proofErr w:type="spellStart"/>
-      <w:r>
-        <w:rPr>
-          <w:b/>
-          <w:bCs/>
-        </w:rPr>
-        <w:t>found</w:t>
-      </w:r>
-      <w:proofErr w:type="spellEnd"/>
-      <w:r>
-        <w:rPr>
-          <w:b/>
-          <w:bCs/>
-        </w:rPr>
-        <w:t xml:space="preserve"> : </w:t>
-      </w:r>
-      <w:r>
-        <w:rPr>
-          <w:b/>
-          <w:bCs/>
-        </w:rPr>
-        <w:t>dans le cas où un paramètre serait manquant / mal passé</w:t>
-      </w:r>
-    </w:p>
-    <w:p>
-      <w:r>
-        <w:t>{</w:t>
-      </w:r>
-    </w:p>
-    <w:p>
-      <w:r>
-        <w:t>    "connection</w:t>
-      </w:r>
-      <w:proofErr w:type="gramStart"/>
-      <w:r>
-        <w:t>":</w:t>
-      </w:r>
-      <w:proofErr w:type="gramEnd"/>
-      <w:r>
-        <w:t>0,</w:t>
-      </w:r>
-    </w:p>
-    <w:p>
-      <w:r>
-        <w:t>    "</w:t>
-      </w:r>
-      <w:proofErr w:type="spellStart"/>
-      <w:r>
-        <w:t>error</w:t>
-      </w:r>
-      <w:proofErr w:type="spellEnd"/>
-      <w:proofErr w:type="gramStart"/>
-      <w:r>
-        <w:t>":</w:t>
-      </w:r>
-      <w:proofErr w:type="gramEnd"/>
-      <w:r>
-        <w:t>"Information(s) manquante(s)"</w:t>
-      </w:r>
-    </w:p>
-    <w:p>
-      <w:r>
-        <w:t>}</w:t>
+      <w:r>
+        <w:t>Statut de l’API</w:t>
+      </w:r>
+    </w:p>
+    <w:p>
+      <w:r>
+        <w:t>GET /api/status</w:t>
       </w:r>
     </w:p>
     <w:p/>
-    <w:p>
-      <w:r>
-        <w:t xml:space="preserve"> </w:t>
-      </w:r>
-    </w:p>
     <w:p>
       <w:pPr>
         <w:pStyle w:val="Titre2"/>
@@ -2221,19 +1833,9 @@
           <w:numId w:val="4"/>
         </w:numPr>
       </w:pPr>
-      <w:bookmarkStart w:id="5" w:name="_Toc171099446"/>
-      <w:r>
-        <w:t xml:space="preserve">Ajout d’un </w:t>
-      </w:r>
-      <w:proofErr w:type="spellStart"/>
-      <w:r>
-        <w:t>token</w:t>
-      </w:r>
-      <w:proofErr w:type="spellEnd"/>
-      <w:r>
-        <w:t xml:space="preserve"> de connexion</w:t>
-      </w:r>
-      <w:bookmarkEnd w:id="5"/>
+      <w:r>
+        <w:t>Connexion à la partie administrateur</w:t>
+      </w:r>
     </w:p>
     <w:p>
       <w:r>
@@ -2253,12 +1855,6 @@
       <w:r>
         <w:t>/api/login</w:t>
       </w:r>
-      <w:r>
-        <w:t>/</w:t>
-      </w:r>
-      <w:r>
-        <w:t>new</w:t>
-      </w:r>
     </w:p>
     <w:p>
       <w:pPr>
@@ -2283,15 +1879,7 @@
         <w:t xml:space="preserve">    </w:t>
       </w:r>
       <w:r>
-        <w:t>"admin-email</w:t>
-      </w:r>
-      <w:proofErr w:type="gramStart"/>
-      <w:r>
-        <w:t>":</w:t>
-      </w:r>
-      <w:proofErr w:type="gramEnd"/>
-      <w:r>
-        <w:t>"test@test.fr",</w:t>
+        <w:t>"email":" test@test.fr ",</w:t>
       </w:r>
     </w:p>
     <w:p>
@@ -2299,55 +1887,7 @@
         <w:t xml:space="preserve">    </w:t>
       </w:r>
       <w:r>
-        <w:t>"</w:t>
-      </w:r>
-      <w:proofErr w:type="spellStart"/>
-      <w:r>
-        <w:t>admin-pa</w:t>
-      </w:r>
-      <w:proofErr w:type="spellEnd"/>
-      <w:r>
-        <w:t>ssword</w:t>
-      </w:r>
-      <w:proofErr w:type="gramStart"/>
-      <w:r>
-        <w:t>":</w:t>
-      </w:r>
-      <w:proofErr w:type="gramEnd"/>
-      <w:r>
-        <w:t>"test",</w:t>
-      </w:r>
-    </w:p>
-    <w:p>
-      <w:r>
-        <w:t xml:space="preserve">    </w:t>
-      </w:r>
-      <w:r>
-        <w:t>"new-admin-email</w:t>
-      </w:r>
-      <w:proofErr w:type="gramStart"/>
-      <w:r>
-        <w:t>":</w:t>
-      </w:r>
-      <w:proofErr w:type="gramEnd"/>
-      <w:r>
-        <w:t>"test2@test.fr",</w:t>
-      </w:r>
-    </w:p>
-    <w:p>
-      <w:r>
-        <w:t xml:space="preserve">    </w:t>
-      </w:r>
-      <w:r>
-        <w:t>"new-admin-password</w:t>
-      </w:r>
-      <w:proofErr w:type="gramStart"/>
-      <w:r>
-        <w:t>":</w:t>
-      </w:r>
-      <w:proofErr w:type="gramEnd"/>
-      <w:r>
-        <w:t>"test2",</w:t>
+        <w:t>"password":"test"</w:t>
       </w:r>
     </w:p>
     <w:p>
@@ -2365,10 +1905,138 @@
         <w:rPr>
           <w:u w:val="single"/>
         </w:rPr>
-        <w:t>Réponses :</w:t>
-      </w:r>
-    </w:p>
-    <w:p/>
+        <w:t xml:space="preserve">Réponses : </w:t>
+      </w:r>
+    </w:p>
+    <w:p>
+      <w:pPr>
+        <w:rPr>
+          <w:b/>
+          <w:bCs/>
+        </w:rPr>
+      </w:pPr>
+      <w:r>
+        <w:rPr>
+          <w:b/>
+          <w:bCs/>
+        </w:rPr>
+        <w:t xml:space="preserve">200 OK </w:t>
+      </w:r>
+      <w:r>
+        <w:rPr>
+          <w:b/>
+          <w:bCs/>
+        </w:rPr>
+        <w:t>:</w:t>
+      </w:r>
+      <w:r>
+        <w:rPr>
+          <w:b/>
+          <w:bCs/>
+        </w:rPr>
+        <w:t xml:space="preserve"> Connexion réussie </w:t>
+      </w:r>
+    </w:p>
+    <w:p>
+      <w:r>
+        <w:lastRenderedPageBreak/>
+        <w:t>{</w:t>
+      </w:r>
+    </w:p>
+    <w:p>
+      <w:r>
+        <w:t>    "token":"0sqlf56sf6789...",</w:t>
+      </w:r>
+    </w:p>
+    <w:p>
+      <w:r>
+        <w:t>    "message":"Connexion réussie"</w:t>
+      </w:r>
+    </w:p>
+    <w:p>
+      <w:r>
+        <w:t>}</w:t>
+      </w:r>
+    </w:p>
+    <w:p>
+      <w:pPr>
+        <w:rPr>
+          <w:b/>
+          <w:bCs/>
+        </w:rPr>
+      </w:pPr>
+      <w:r>
+        <w:rPr>
+          <w:b/>
+          <w:bCs/>
+        </w:rPr>
+        <w:t>403 Unauthorized :</w:t>
+      </w:r>
+      <w:r>
+        <w:rPr>
+          <w:b/>
+          <w:bCs/>
+        </w:rPr>
+        <w:t xml:space="preserve"> login ou mot de passe incorrect (pas dans la base de données)</w:t>
+      </w:r>
+    </w:p>
+    <w:p>
+      <w:r>
+        <w:t>{</w:t>
+      </w:r>
+    </w:p>
+    <w:p>
+      <w:r>
+        <w:t>    "error":"Connexion échouée : identifiant ou mot de passe incorrect"</w:t>
+      </w:r>
+    </w:p>
+    <w:p>
+      <w:r>
+        <w:t>}</w:t>
+      </w:r>
+    </w:p>
+    <w:p>
+      <w:pPr>
+        <w:rPr>
+          <w:b/>
+          <w:bCs/>
+        </w:rPr>
+      </w:pPr>
+      <w:r>
+        <w:rPr>
+          <w:b/>
+          <w:bCs/>
+        </w:rPr>
+        <w:t xml:space="preserve">404 Page not found : </w:t>
+      </w:r>
+      <w:r>
+        <w:rPr>
+          <w:b/>
+          <w:bCs/>
+        </w:rPr>
+        <w:t>dans le cas où un paramètre serait manquant / mal passé</w:t>
+      </w:r>
+    </w:p>
+    <w:p>
+      <w:r>
+        <w:t>{</w:t>
+      </w:r>
+    </w:p>
+    <w:p>
+      <w:r>
+        <w:t>    "error":"Information(s) manquante(s)"</w:t>
+      </w:r>
+    </w:p>
+    <w:p>
+      <w:r>
+        <w:t>}</w:t>
+      </w:r>
+    </w:p>
+    <w:p>
+      <w:r>
+        <w:t xml:space="preserve"> </w:t>
+      </w:r>
+    </w:p>
     <w:p>
       <w:pPr>
         <w:pStyle w:val="Titre2"/>
@@ -2377,11 +2045,125 @@
           <w:numId w:val="4"/>
         </w:numPr>
       </w:pPr>
-      <w:bookmarkStart w:id="6" w:name="_Toc171099447"/>
+      <w:bookmarkStart w:id="4" w:name="_Toc171099446"/>
+      <w:r>
+        <w:t xml:space="preserve">Ajout d’un </w:t>
+      </w:r>
+      <w:r>
+        <w:t>compte</w:t>
+      </w:r>
+      <w:r>
+        <w:t xml:space="preserve"> de connexion</w:t>
+      </w:r>
+      <w:bookmarkEnd w:id="4"/>
+    </w:p>
+    <w:p>
+      <w:r>
+        <w:rPr>
+          <w:b/>
+          <w:bCs/>
+          <w:color w:val="ED7D31" w:themeColor="accent2"/>
+        </w:rPr>
+        <w:t>POST</w:t>
+      </w:r>
+      <w:r>
+        <w:rPr>
+          <w:color w:val="ED7D31" w:themeColor="accent2"/>
+        </w:rPr>
+        <w:t xml:space="preserve"> </w:t>
+      </w:r>
+      <w:r>
+        <w:t>/api/login</w:t>
+      </w:r>
+      <w:r>
+        <w:t>/</w:t>
+      </w:r>
+      <w:r>
+        <w:t>new</w:t>
+      </w:r>
+    </w:p>
+    <w:p>
+      <w:pPr>
+        <w:rPr>
+          <w:u w:val="single"/>
+        </w:rPr>
+      </w:pPr>
+      <w:r>
+        <w:rPr>
+          <w:u w:val="single"/>
+        </w:rPr>
+        <w:t xml:space="preserve">Paramètres : </w:t>
+      </w:r>
+    </w:p>
+    <w:p>
+      <w:r>
+        <w:t>{</w:t>
+      </w:r>
+    </w:p>
+    <w:p>
+      <w:r>
+        <w:t xml:space="preserve">    </w:t>
+      </w:r>
+      <w:r>
+        <w:t>"admin-email":"test@test.fr",</w:t>
+      </w:r>
+    </w:p>
+    <w:p>
+      <w:r>
+        <w:t xml:space="preserve">    </w:t>
+      </w:r>
+      <w:r>
+        <w:t>"admin-password":"test",</w:t>
+      </w:r>
+    </w:p>
+    <w:p>
+      <w:r>
+        <w:t xml:space="preserve">    </w:t>
+      </w:r>
+      <w:r>
+        <w:t>"new-admin-email":"test2@test.fr",</w:t>
+      </w:r>
+    </w:p>
+    <w:p>
+      <w:r>
+        <w:t xml:space="preserve">    </w:t>
+      </w:r>
+      <w:r>
+        <w:t>"new-admin-password":"test2",</w:t>
+      </w:r>
+    </w:p>
+    <w:p>
+      <w:r>
+        <w:t>}</w:t>
+      </w:r>
+    </w:p>
+    <w:p>
+      <w:pPr>
+        <w:rPr>
+          <w:u w:val="single"/>
+        </w:rPr>
+      </w:pPr>
+      <w:r>
+        <w:rPr>
+          <w:u w:val="single"/>
+        </w:rPr>
+        <w:t>Réponses :</w:t>
+      </w:r>
+    </w:p>
+    <w:p/>
+    <w:p>
+      <w:pPr>
+        <w:pStyle w:val="Titre2"/>
+        <w:numPr>
+          <w:ilvl w:val="1"/>
+          <w:numId w:val="4"/>
+        </w:numPr>
+      </w:pPr>
+      <w:bookmarkStart w:id="5" w:name="_Toc171099447"/>
       <w:r>
         <w:t>Récupération des compétitions (toutes, la prochaine, la dernière)</w:t>
       </w:r>
-      <w:bookmarkEnd w:id="6"/>
+      <w:bookmarkEnd w:id="5"/>
     </w:p>
     <w:p>
       <w:r>
@@ -2399,13 +2181,8 @@
         <w:t xml:space="preserve"> </w:t>
       </w:r>
       <w:r>
-        <w:t>/api/</w:t>
-      </w:r>
-      <w:proofErr w:type="spellStart"/>
-      <w:r>
-        <w:t>tournament</w:t>
-      </w:r>
-      <w:proofErr w:type="spellEnd"/>
+        <w:t>/api/tournament</w:t>
+      </w:r>
       <w:r>
         <w:t>/{type}</w:t>
       </w:r>
@@ -2423,13 +2200,8 @@
           <w:numId w:val="2"/>
         </w:numPr>
       </w:pPr>
-      <w:proofErr w:type="gramStart"/>
-      <w:r>
-        <w:t>all</w:t>
-      </w:r>
-      <w:proofErr w:type="gramEnd"/>
-      <w:r>
-        <w:t xml:space="preserve"> -&gt; pour récupérer toutes les compétitions</w:t>
+      <w:r>
+        <w:t>all -&gt; pour récupérer toutes les compétitions</w:t>
       </w:r>
     </w:p>
     <w:p>
@@ -2440,15 +2212,8 @@
           <w:numId w:val="2"/>
         </w:numPr>
       </w:pPr>
-      <w:proofErr w:type="spellStart"/>
-      <w:proofErr w:type="gramStart"/>
-      <w:r>
-        <w:t>next</w:t>
-      </w:r>
-      <w:proofErr w:type="spellEnd"/>
-      <w:proofErr w:type="gramEnd"/>
-      <w:r>
-        <w:t xml:space="preserve"> -&gt; pour récupérer la prochaine compétition</w:t>
+      <w:r>
+        <w:t>next -&gt; pour récupérer la prochaine compétition</w:t>
       </w:r>
     </w:p>
     <w:p>
@@ -2459,18 +2224,12 @@
           <w:numId w:val="2"/>
         </w:numPr>
       </w:pPr>
-      <w:proofErr w:type="gramStart"/>
-      <w:r>
-        <w:t>last</w:t>
-      </w:r>
-      <w:proofErr w:type="gramEnd"/>
-      <w:r>
-        <w:t xml:space="preserve"> -&gt; pour récupérer la dernière compétition</w:t>
-      </w:r>
-    </w:p>
-    <w:p>
-      <w:r>
-        <w:lastRenderedPageBreak/>
+      <w:r>
+        <w:t>last -&gt; pour récupérer la dernière compétition</w:t>
+      </w:r>
+    </w:p>
+    <w:p>
+      <w:r>
         <w:t xml:space="preserve">Exemple : </w:t>
       </w:r>
       <w:r>
@@ -2488,15 +2247,7 @@
         <w:t xml:space="preserve"> </w:t>
       </w:r>
       <w:r>
-        <w:t>/api/</w:t>
-      </w:r>
-      <w:proofErr w:type="spellStart"/>
-      <w:r>
-        <w:t>tournament</w:t>
-      </w:r>
-      <w:proofErr w:type="spellEnd"/>
-      <w:r>
-        <w:t>/all</w:t>
+        <w:t>/api/tournament/all</w:t>
       </w:r>
     </w:p>
     <w:p>
@@ -2522,11 +2273,11 @@
           <w:numId w:val="4"/>
         </w:numPr>
       </w:pPr>
-      <w:bookmarkStart w:id="7" w:name="_Toc171099448"/>
+      <w:bookmarkStart w:id="6" w:name="_Toc171099448"/>
       <w:r>
         <w:t>Ajout d’une compétition</w:t>
       </w:r>
-      <w:bookmarkEnd w:id="7"/>
+      <w:bookmarkEnd w:id="6"/>
       <w:r>
         <w:t xml:space="preserve"> </w:t>
       </w:r>
@@ -2547,13 +2298,8 @@
         <w:t xml:space="preserve"> </w:t>
       </w:r>
       <w:r>
-        <w:t>/api/</w:t>
-      </w:r>
-      <w:proofErr w:type="spellStart"/>
-      <w:r>
-        <w:t>tournament</w:t>
-      </w:r>
-      <w:proofErr w:type="spellEnd"/>
+        <w:t>/api/tournament</w:t>
+      </w:r>
     </w:p>
     <w:p>
       <w:r>
@@ -2567,67 +2313,28 @@
     </w:p>
     <w:p>
       <w:r>
+        <w:t>    "title":"Championnat de France",</w:t>
+      </w:r>
+    </w:p>
+    <w:p>
+      <w:r>
+        <w:t>    "date":"1970-01-1",</w:t>
+      </w:r>
+    </w:p>
+    <w:p>
+      <w:r>
         <w:t>    "</w:t>
       </w:r>
-      <w:proofErr w:type="spellStart"/>
-      <w:r>
-        <w:t>title</w:t>
-      </w:r>
-      <w:proofErr w:type="spellEnd"/>
-      <w:proofErr w:type="gramStart"/>
-      <w:r>
-        <w:t>":</w:t>
-      </w:r>
-      <w:proofErr w:type="gramEnd"/>
-      <w:r>
-        <w:t>"Championnat de France",</w:t>
-      </w:r>
-    </w:p>
-    <w:p>
-      <w:r>
-        <w:t>    "date</w:t>
-      </w:r>
-      <w:proofErr w:type="gramStart"/>
-      <w:r>
-        <w:t>":</w:t>
-      </w:r>
-      <w:proofErr w:type="gramEnd"/>
-      <w:r>
-        <w:t>"1970-01-1",</w:t>
-      </w:r>
-    </w:p>
-    <w:p>
-      <w:r>
-        <w:t>    "</w:t>
-      </w:r>
-      <w:proofErr w:type="spellStart"/>
       <w:r>
         <w:t>location</w:t>
       </w:r>
-      <w:proofErr w:type="gramStart"/>
-      <w:r>
-        <w:t>":</w:t>
-      </w:r>
-      <w:proofErr w:type="gramEnd"/>
-      <w:r>
-        <w:t>"PARIS</w:t>
-      </w:r>
-      <w:proofErr w:type="spellEnd"/>
-      <w:r>
-        <w:t>",</w:t>
-      </w:r>
-    </w:p>
-    <w:p>
-      <w:r>
-        <w:t>    "result</w:t>
-      </w:r>
-      <w:proofErr w:type="gramStart"/>
-      <w:r>
-        <w:t>":</w:t>
-      </w:r>
-      <w:proofErr w:type="gramEnd"/>
-      <w:r>
-        <w:t>"1e place"</w:t>
+      <w:r>
+        <w:t>":"PARIS",</w:t>
+      </w:r>
+    </w:p>
+    <w:p>
+      <w:r>
+        <w:t>    "result":"1e place"</w:t>
       </w:r>
     </w:p>
     <w:p>
@@ -2637,15 +2344,7 @@
     </w:p>
     <w:p>
       <w:r>
-        <w:t>Le champ "</w:t>
-      </w:r>
-      <w:proofErr w:type="spellStart"/>
-      <w:r>
-        <w:t>result</w:t>
-      </w:r>
-      <w:proofErr w:type="spellEnd"/>
-      <w:r>
-        <w:t>" n’est pas obligatoire et peut être modifié avec un autre appel API.</w:t>
+        <w:t>Le champ "result" n’est pas obligatoire et peut être modifié avec un autre appel API.</w:t>
       </w:r>
     </w:p>
     <w:p>
@@ -2671,11 +2370,11 @@
           <w:numId w:val="4"/>
         </w:numPr>
       </w:pPr>
-      <w:bookmarkStart w:id="8" w:name="_Toc171099449"/>
+      <w:bookmarkStart w:id="7" w:name="_Toc171099449"/>
       <w:r>
         <w:t>Modification d’une compétition</w:t>
       </w:r>
-      <w:bookmarkEnd w:id="8"/>
+      <w:bookmarkEnd w:id="7"/>
     </w:p>
     <w:p>
       <w:r>
@@ -2686,13 +2385,8 @@
         <w:t>PUT</w:t>
       </w:r>
       <w:r>
-        <w:t xml:space="preserve"> /api/</w:t>
-      </w:r>
-      <w:proofErr w:type="spellStart"/>
-      <w:r>
-        <w:t>tournament</w:t>
-      </w:r>
-      <w:proofErr w:type="spellEnd"/>
+        <w:t xml:space="preserve"> /api/tournament</w:t>
+      </w:r>
       <w:r>
         <w:t>/{id}</w:t>
       </w:r>
@@ -2709,67 +2403,22 @@
     </w:p>
     <w:p>
       <w:r>
-        <w:t>    "</w:t>
-      </w:r>
-      <w:proofErr w:type="spellStart"/>
-      <w:r>
-        <w:t>title</w:t>
-      </w:r>
-      <w:proofErr w:type="spellEnd"/>
-      <w:proofErr w:type="gramStart"/>
-      <w:r>
-        <w:t>":</w:t>
-      </w:r>
-      <w:proofErr w:type="gramEnd"/>
-      <w:r>
-        <w:t>"Championnat de France",</w:t>
-      </w:r>
-    </w:p>
-    <w:p>
-      <w:r>
-        <w:t>    "date</w:t>
-      </w:r>
-      <w:proofErr w:type="gramStart"/>
-      <w:r>
-        <w:t>":</w:t>
-      </w:r>
-      <w:proofErr w:type="gramEnd"/>
-      <w:r>
-        <w:t>"1970-01-1",</w:t>
-      </w:r>
-    </w:p>
-    <w:p>
-      <w:r>
-        <w:t>    "</w:t>
-      </w:r>
-      <w:proofErr w:type="spellStart"/>
-      <w:r>
-        <w:t>place</w:t>
-      </w:r>
-      <w:proofErr w:type="gramStart"/>
-      <w:r>
-        <w:t>":</w:t>
-      </w:r>
-      <w:proofErr w:type="gramEnd"/>
-      <w:r>
-        <w:t>"PARIS</w:t>
-      </w:r>
-      <w:proofErr w:type="spellEnd"/>
-      <w:r>
-        <w:t>",</w:t>
-      </w:r>
-    </w:p>
-    <w:p>
-      <w:r>
-        <w:t>    "result</w:t>
-      </w:r>
-      <w:proofErr w:type="gramStart"/>
-      <w:r>
-        <w:t>":</w:t>
-      </w:r>
-      <w:proofErr w:type="gramEnd"/>
-      <w:r>
-        <w:t>"1e place"</w:t>
+        <w:t>    "title":"Championnat de France",</w:t>
+      </w:r>
+    </w:p>
+    <w:p>
+      <w:r>
+        <w:t>    "date":"1970-01-1",</w:t>
+      </w:r>
+    </w:p>
+    <w:p>
+      <w:r>
+        <w:t>    "place":"PARIS",</w:t>
+      </w:r>
+    </w:p>
+    <w:p>
+      <w:r>
+        <w:t>    "result":"1e place"</w:t>
       </w:r>
     </w:p>
     <w:p>
@@ -2805,11 +2454,11 @@
           <w:numId w:val="4"/>
         </w:numPr>
       </w:pPr>
-      <w:bookmarkStart w:id="9" w:name="_Toc171099450"/>
+      <w:bookmarkStart w:id="8" w:name="_Toc171099450"/>
       <w:r>
         <w:t>Suppression d’une compétition</w:t>
       </w:r>
-      <w:bookmarkEnd w:id="9"/>
+      <w:bookmarkEnd w:id="8"/>
       <w:r>
         <w:t xml:space="preserve"> </w:t>
       </w:r>
@@ -2830,13 +2479,8 @@
         <w:t xml:space="preserve"> </w:t>
       </w:r>
       <w:r>
-        <w:t>/api/</w:t>
-      </w:r>
-      <w:proofErr w:type="spellStart"/>
-      <w:r>
-        <w:t>tournament</w:t>
-      </w:r>
-      <w:proofErr w:type="spellEnd"/>
+        <w:t>/api/tournament</w:t>
+      </w:r>
       <w:r>
         <w:t>/{id}</w:t>
       </w:r>
@@ -2851,7 +2495,6 @@
         <w:rPr>
           <w:u w:val="single"/>
         </w:rPr>
-        <w:lastRenderedPageBreak/>
         <w:t>Réponses :</w:t>
       </w:r>
     </w:p>
@@ -2865,7 +2508,7 @@
           <w:numId w:val="4"/>
         </w:numPr>
       </w:pPr>
-      <w:bookmarkStart w:id="10" w:name="_Toc171099451"/>
+      <w:bookmarkStart w:id="9" w:name="_Toc171099451"/>
       <w:r>
         <w:t>Récupérer une</w:t>
       </w:r>
@@ -2875,7 +2518,7 @@
       <w:r>
         <w:t>image</w:t>
       </w:r>
-      <w:bookmarkEnd w:id="10"/>
+      <w:bookmarkEnd w:id="9"/>
     </w:p>
     <w:p>
       <w:r>
@@ -2922,11 +2565,11 @@
           <w:numId w:val="4"/>
         </w:numPr>
       </w:pPr>
-      <w:bookmarkStart w:id="11" w:name="_Toc171099452"/>
+      <w:bookmarkStart w:id="10" w:name="_Toc171099452"/>
       <w:r>
         <w:t>Récupérer des images</w:t>
       </w:r>
-      <w:bookmarkEnd w:id="11"/>
+      <w:bookmarkEnd w:id="10"/>
     </w:p>
     <w:p>
       <w:r>
@@ -2967,14 +2610,14 @@
         <w:pStyle w:val="Titre2"/>
         <w:ind w:left="720"/>
       </w:pPr>
-      <w:bookmarkStart w:id="12" w:name="_Toc171099453"/>
+      <w:bookmarkStart w:id="11" w:name="_Toc171099453"/>
       <w:r>
         <w:t xml:space="preserve">3.10   </w:t>
       </w:r>
       <w:r>
         <w:t>Ajouter une image</w:t>
       </w:r>
-      <w:bookmarkEnd w:id="12"/>
+      <w:bookmarkEnd w:id="11"/>
     </w:p>
     <w:p>
       <w:r>
@@ -3007,15 +2650,7 @@
     </w:p>
     <w:p>
       <w:r>
-        <w:t>    "image</w:t>
-      </w:r>
-      <w:proofErr w:type="gramStart"/>
-      <w:r>
-        <w:t>":"..."</w:t>
-      </w:r>
-      <w:proofErr w:type="gramEnd"/>
-      <w:r>
-        <w:t>,</w:t>
+        <w:t>    "image":"...",</w:t>
       </w:r>
     </w:p>
     <w:p>
@@ -3046,11 +2681,11 @@
           <w:numId w:val="7"/>
         </w:numPr>
       </w:pPr>
-      <w:bookmarkStart w:id="13" w:name="_Toc171099454"/>
+      <w:bookmarkStart w:id="12" w:name="_Toc171099454"/>
       <w:r>
         <w:t>Récupération d’un texte</w:t>
       </w:r>
-      <w:bookmarkEnd w:id="13"/>
+      <w:bookmarkEnd w:id="12"/>
       <w:r>
         <w:t xml:space="preserve"> </w:t>
       </w:r>
@@ -3071,13 +2706,8 @@
         <w:t xml:space="preserve"> </w:t>
       </w:r>
       <w:r>
-        <w:t>/api/</w:t>
-      </w:r>
-      <w:proofErr w:type="spellStart"/>
-      <w:r>
-        <w:t>text</w:t>
-      </w:r>
-      <w:proofErr w:type="spellEnd"/>
+        <w:t>/api/text</w:t>
+      </w:r>
       <w:r>
         <w:t>/{id}</w:t>
       </w:r>
@@ -3105,11 +2735,11 @@
           <w:numId w:val="7"/>
         </w:numPr>
       </w:pPr>
-      <w:bookmarkStart w:id="14" w:name="_Toc171099455"/>
+      <w:bookmarkStart w:id="13" w:name="_Toc171099455"/>
       <w:r>
         <w:t>Modification d’un texte</w:t>
       </w:r>
-      <w:bookmarkEnd w:id="14"/>
+      <w:bookmarkEnd w:id="13"/>
     </w:p>
     <w:p>
       <w:r>
@@ -3120,13 +2750,8 @@
         <w:t>PUT</w:t>
       </w:r>
       <w:r>
-        <w:t xml:space="preserve"> /api/</w:t>
-      </w:r>
-      <w:proofErr w:type="spellStart"/>
-      <w:r>
-        <w:t>text</w:t>
-      </w:r>
-      <w:proofErr w:type="spellEnd"/>
+        <w:t xml:space="preserve"> /api/text</w:t>
+      </w:r>
       <w:r>
         <w:t>/{id}</w:t>
       </w:r>
@@ -3143,25 +2768,11 @@
     </w:p>
     <w:p>
       <w:r>
-        <w:t>    "</w:t>
-      </w:r>
-      <w:proofErr w:type="spellStart"/>
-      <w:r>
-        <w:t>text</w:t>
-      </w:r>
-      <w:proofErr w:type="spellEnd"/>
-      <w:proofErr w:type="gramStart"/>
-      <w:r>
-        <w:t>":</w:t>
-      </w:r>
-      <w:proofErr w:type="gramEnd"/>
-      <w:r>
-        <w:t>"&lt;p&gt;Example&lt;/p&gt;",</w:t>
-      </w:r>
-    </w:p>
-    <w:p>
-      <w:r>
-        <w:lastRenderedPageBreak/>
+        <w:t>    "text":"&lt;p&gt;Example&lt;/p&gt;",</w:t>
+      </w:r>
+    </w:p>
+    <w:p>
+      <w:r>
         <w:t>}</w:t>
       </w:r>
     </w:p>
@@ -4714,8 +4325,10 @@
     <w:rsid w:val="00407632"/>
     <w:rsid w:val="00667B9E"/>
     <w:rsid w:val="0067374A"/>
+    <w:rsid w:val="007F02A8"/>
     <w:rsid w:val="00BD48CC"/>
     <w:rsid w:val="00E050B5"/>
+    <w:rsid w:val="00EA15DC"/>
   </w:rsids>
   <m:mathPr>
     <m:mathFont m:val="Cambria Math"/>

</xml_diff>

<commit_message>
createUser + get Tournament + create Tournament
</commit_message>
<xml_diff>
--- a/doc/documentation API.docx
+++ b/doc/documentation API.docx
@@ -2105,15 +2105,10 @@
         <w:t xml:space="preserve">    </w:t>
       </w:r>
       <w:r>
-        <w:t>"admin-email":"test@test.fr",</w:t>
-      </w:r>
-    </w:p>
-    <w:p>
-      <w:r>
-        <w:t xml:space="preserve">    </w:t>
-      </w:r>
-      <w:r>
-        <w:t>"admin-password":"test",</w:t>
+        <w:t>"</w:t>
+      </w:r>
+      <w:r>
+        <w:t>token":"qsmldfj67889JFHDSBdsf"</w:t>
       </w:r>
     </w:p>
     <w:p>
@@ -2300,6 +2295,9 @@
       <w:r>
         <w:t>/api/tournament</w:t>
       </w:r>
+      <w:r>
+        <w:t>/new</w:t>
+      </w:r>
     </w:p>
     <w:p>
       <w:r>
@@ -2309,6 +2307,16 @@
     <w:p>
       <w:r>
         <w:t>{</w:t>
+      </w:r>
+    </w:p>
+    <w:p>
+      <w:r>
+        <w:t xml:space="preserve">    "admin-email" : "openmind@openmind.fr"</w:t>
+      </w:r>
+    </w:p>
+    <w:p>
+      <w:r>
+        <w:t xml:space="preserve">    "admin-password" : "1234"</w:t>
       </w:r>
     </w:p>
     <w:p>
@@ -2786,6 +2794,7 @@
         <w:rPr>
           <w:u w:val="single"/>
         </w:rPr>
+        <w:lastRenderedPageBreak/>
         <w:t>Réponses :</w:t>
       </w:r>
     </w:p>
@@ -4319,16 +4328,20 @@
   </w:compat>
   <w:rsids>
     <w:rsidRoot w:val="00BD48CC"/>
+    <w:rsid w:val="001041AD"/>
     <w:rsid w:val="001F2BBE"/>
     <w:rsid w:val="002A7345"/>
     <w:rsid w:val="003A7493"/>
     <w:rsid w:val="00407632"/>
+    <w:rsid w:val="004F1CB9"/>
     <w:rsid w:val="00667B9E"/>
     <w:rsid w:val="0067374A"/>
     <w:rsid w:val="007F02A8"/>
+    <w:rsid w:val="00AA4783"/>
     <w:rsid w:val="00BD48CC"/>
     <w:rsid w:val="00E050B5"/>
     <w:rsid w:val="00EA15DC"/>
+    <w:rsid w:val="00FC58EC"/>
   </w:rsids>
   <m:mathPr>
     <m:mathFont m:val="Cambria Math"/>

</xml_diff>